<commit_message>
modified the fisa.docx to get the right registration number in that field
</commit_message>
<xml_diff>
--- a/src/main/resources/fisa.docx
+++ b/src/main/resources/fisa.docx
@@ -104,9 +104,10 @@
         <w:t xml:space="preserve">                                                               FISA POSTULUI</w:t>
       </w:r>
     </w:p>
-    <w:p xmlns:wp14="http://schemas.microsoft.com/office/word/2010/wordml" wp14:textId="536C3DB7">
+    <w:p xmlns:wp14="http://schemas.microsoft.com/office/word/2010/wordml" wp14:textId="46539ADD">
       <w:pPr>
         <w:pStyle w:val="Normal"/>
+        <w:spacing w:before="390" w:beforeAutospacing="off" w:after="390" w:afterAutospacing="off"/>
         <w:jc w:val="center"/>
         <w:rPr>
           <w:rFonts w:ascii="Arial" w:hAnsi="Arial" w:eastAsia="Arial" w:cs="Arial"/>
@@ -130,23 +131,15 @@
       </w:r>
       <w:r>
         <w:rPr>
-          <w:rFonts w:ascii="Times New Roman" w:hAnsi="Times New Roman" w:eastAsia="Times New Roman" w:cs="Times New Roman"/>
-          <w:b w:val="0"/>
-          <w:bCs w:val="0"/>
+          <w:rFonts w:ascii="system-ui" w:hAnsi="system-ui" w:eastAsia="system-ui" w:cs="system-ui"/>
           <w:i w:val="0"/>
           <w:iCs w:val="0"/>
-          <w:caps w:val="0"/>
-          <w:smallCaps w:val="0"/>
-          <w:strike w:val="0"/>
-          <w:dstrike w:val="0"/>
           <w:noProof w:val="0"/>
-          <w:color w:val="000000" w:themeColor="text1" w:themeTint="FF" w:themeShade="FF"/>
-          <w:sz w:val="24"/>
-          <w:szCs w:val="24"/>
-          <w:u w:val="none"/>
+          <w:sz w:val="20"/>
+          <w:szCs w:val="20"/>
           <w:lang w:val="en-US"/>
         </w:rPr>
-        <w:t xml:space="preserve">ɔ </w:t>
+        <w:t>ŵ</w:t>
       </w:r>
       <w:r>
         <w:rPr>

</xml_diff>

<commit_message>
this should be the final version and nothing needs to be modified anymore
</commit_message>
<xml_diff>
--- a/src/main/resources/fisa.docx
+++ b/src/main/resources/fisa.docx
@@ -135,8 +135,8 @@
           <w:i w:val="0"/>
           <w:iCs w:val="0"/>
           <w:noProof w:val="0"/>
-          <w:sz w:val="20"/>
-          <w:szCs w:val="20"/>
+          <w:sz w:val="24"/>
+          <w:szCs w:val="24"/>
           <w:lang w:val="en-US"/>
         </w:rPr>
         <w:t>ŵ</w:t>
@@ -146,6 +146,8 @@
           <w:rFonts w:ascii="Arial" w:hAnsi="Arial" w:cs="Arial"/>
           <w:b w:val="1"/>
           <w:bCs w:val="1"/>
+          <w:sz w:val="24"/>
+          <w:szCs w:val="24"/>
         </w:rPr>
         <w:t>/</w:t>
       </w:r>
@@ -162,8 +164,8 @@
           <w:dstrike w:val="0"/>
           <w:noProof w:val="0"/>
           <w:color w:val="000000" w:themeColor="text1" w:themeTint="FF" w:themeShade="FF"/>
-          <w:sz w:val="27"/>
-          <w:szCs w:val="27"/>
+          <w:sz w:val="24"/>
+          <w:szCs w:val="24"/>
           <w:u w:val="none"/>
           <w:lang w:val="en-US"/>
         </w:rPr>
@@ -3957,8 +3959,8 @@
                 <w:dstrike w:val="0"/>
                 <w:noProof w:val="0"/>
                 <w:color w:val="000000" w:themeColor="text1" w:themeTint="FF" w:themeShade="FF"/>
-                <w:sz w:val="27"/>
-                <w:szCs w:val="27"/>
+                <w:sz w:val="24"/>
+                <w:szCs w:val="24"/>
                 <w:u w:val="none"/>
                 <w:lang w:val="en-US"/>
               </w:rPr>

</xml_diff>